<commit_message>
changed appsettings razon coeficiente -> coeficiente correcion
</commit_message>
<xml_diff>
--- a/Documentacion/Adaptador de estilo de Padrón de IIBB de la Provincia de Tucumán-v3.docx
+++ b/Documentacion/Adaptador de estilo de Padrón de IIBB de la Provincia de Tucumán-v3.docx
@@ -117,15 +117,7 @@
         <w:rPr>
           <w:lang w:val="es-MX"/>
         </w:rPr>
-        <w:t xml:space="preserve"> </w:t>
-      </w:r>
-      <w:bookmarkStart w:id="0" w:name="_GoBack"/>
-      <w:bookmarkEnd w:id="0"/>
-      <w:r>
-        <w:rPr>
-          <w:lang w:val="es-MX"/>
-        </w:rPr>
-        <w:t>Acreditan.txt</w:t>
+        <w:t xml:space="preserve"> Acreditan.txt</w:t>
       </w:r>
     </w:p>
     <w:p>
@@ -1063,7 +1055,6 @@
         </w:rPr>
         <w:t>"</w:t>
       </w:r>
-      <w:proofErr w:type="spellStart"/>
       <w:r>
         <w:rPr>
           <w:rFonts w:ascii="Cascadia Mono" w:hAnsi="Cascadia Mono" w:cs="Cascadia Mono"/>
@@ -1072,9 +1063,10 @@
           <w:szCs w:val="19"/>
           <w:highlight w:val="white"/>
         </w:rPr>
-        <w:t>Razon</w:t>
-      </w:r>
-      <w:proofErr w:type="spellEnd"/>
+        <w:t>Coeficiente correcion</w:t>
+      </w:r>
+      <w:bookmarkStart w:id="0" w:name="_GoBack"/>
+      <w:bookmarkEnd w:id="0"/>
       <w:r>
         <w:rPr>
           <w:rFonts w:ascii="Cascadia Mono" w:hAnsi="Cascadia Mono" w:cs="Cascadia Mono"/>
@@ -1083,7 +1075,7 @@
           <w:szCs w:val="19"/>
           <w:highlight w:val="white"/>
         </w:rPr>
-        <w:t xml:space="preserve"> coeficiente"</w:t>
+        <w:t>"</w:t>
       </w:r>
       <w:r>
         <w:rPr>

</xml_diff>